<commit_message>
S3 by using CloudFront
</commit_message>
<xml_diff>
--- a/DevOps笔记1.docx
+++ b/DevOps笔记1.docx
@@ -4174,6 +4174,11 @@
       </w:r>
     </w:p>
     <w:p>
+      <w:pPr>
+        <w:rPr>
+          <w:lang w:val="en-AU"/>
+        </w:rPr>
+      </w:pPr>
       <w:r>
         <w:t>使用</w:t>
       </w:r>
@@ -4184,6 +4189,1688 @@
         <w:t>，你可以方便地将文本或变量内容输出到屏幕或写入文件中进行配置和调试。</w:t>
       </w:r>
     </w:p>
+    <w:p>
+      <w:pPr>
+        <w:rPr>
+          <w:lang w:val="en-AU"/>
+        </w:rPr>
+      </w:pPr>
+    </w:p>
+    <w:p>
+      <w:r>
+        <w:t>以</w:t>
+      </w:r>
+      <w:r>
+        <w:t>IAM</w:t>
+      </w:r>
+      <w:r>
+        <w:t>用户身份登录时，需要填账户</w:t>
+      </w:r>
+      <w:r>
+        <w:t>ID</w:t>
+      </w:r>
+      <w:r>
+        <w:t>（</w:t>
+      </w:r>
+      <w:r>
+        <w:t>12</w:t>
+      </w:r>
+      <w:r>
+        <w:t>位数）或账户别名，请问这个要填什么</w:t>
+      </w:r>
+    </w:p>
+    <w:p>
+      <w:pPr>
+        <w:rPr>
+          <w:b/>
+          <w:bCs/>
+        </w:rPr>
+      </w:pPr>
+      <w:r>
+        <w:rPr>
+          <w:b/>
+          <w:bCs/>
+        </w:rPr>
+        <w:t xml:space="preserve">ChatGPT </w:t>
+      </w:r>
+      <w:r>
+        <w:rPr>
+          <w:b/>
+          <w:bCs/>
+        </w:rPr>
+        <w:t>说：</w:t>
+      </w:r>
+    </w:p>
+    <w:p>
+      <w:r>
+        <w:t>ChatGPT</w:t>
+      </w:r>
+    </w:p>
+    <w:p>
+      <w:r>
+        <w:t>当以</w:t>
+      </w:r>
+      <w:r>
+        <w:t xml:space="preserve"> IAM </w:t>
+      </w:r>
+      <w:r>
+        <w:t>用户身份登录</w:t>
+      </w:r>
+      <w:r>
+        <w:t xml:space="preserve"> AWS </w:t>
+      </w:r>
+      <w:r>
+        <w:t>管理控制台时，系统会要求你输入</w:t>
+      </w:r>
+      <w:r>
+        <w:t xml:space="preserve"> </w:t>
+      </w:r>
+      <w:r>
+        <w:rPr>
+          <w:b/>
+          <w:bCs/>
+        </w:rPr>
+        <w:t>账户</w:t>
+      </w:r>
+      <w:r>
+        <w:rPr>
+          <w:b/>
+          <w:bCs/>
+        </w:rPr>
+        <w:t xml:space="preserve"> ID</w:t>
+      </w:r>
+      <w:r>
+        <w:rPr>
+          <w:b/>
+          <w:bCs/>
+        </w:rPr>
+        <w:t>（</w:t>
+      </w:r>
+      <w:r>
+        <w:rPr>
+          <w:b/>
+          <w:bCs/>
+        </w:rPr>
+        <w:t xml:space="preserve">12 </w:t>
+      </w:r>
+      <w:r>
+        <w:rPr>
+          <w:b/>
+          <w:bCs/>
+        </w:rPr>
+        <w:t>位数字）</w:t>
+      </w:r>
+      <w:r>
+        <w:t xml:space="preserve"> </w:t>
+      </w:r>
+      <w:r>
+        <w:t>或</w:t>
+      </w:r>
+      <w:r>
+        <w:t xml:space="preserve"> </w:t>
+      </w:r>
+      <w:r>
+        <w:rPr>
+          <w:b/>
+          <w:bCs/>
+        </w:rPr>
+        <w:t>账户别名</w:t>
+      </w:r>
+      <w:r>
+        <w:t>。这两个字段用来识别你的</w:t>
+      </w:r>
+      <w:r>
+        <w:t xml:space="preserve"> AWS </w:t>
+      </w:r>
+      <w:r>
+        <w:t>账户。</w:t>
+      </w:r>
+    </w:p>
+    <w:p>
+      <w:pPr>
+        <w:rPr>
+          <w:b/>
+          <w:bCs/>
+        </w:rPr>
+      </w:pPr>
+      <w:r>
+        <w:rPr>
+          <w:b/>
+          <w:bCs/>
+        </w:rPr>
+        <w:t>如何获取账户</w:t>
+      </w:r>
+      <w:r>
+        <w:rPr>
+          <w:b/>
+          <w:bCs/>
+        </w:rPr>
+        <w:t xml:space="preserve"> ID </w:t>
+      </w:r>
+      <w:r>
+        <w:rPr>
+          <w:b/>
+          <w:bCs/>
+        </w:rPr>
+        <w:t>和账户别名：</w:t>
+      </w:r>
+    </w:p>
+    <w:p>
+      <w:pPr>
+        <w:numPr>
+          <w:ilvl w:val="0"/>
+          <w:numId w:val="15"/>
+        </w:numPr>
+      </w:pPr>
+      <w:r>
+        <w:rPr>
+          <w:b/>
+          <w:bCs/>
+        </w:rPr>
+        <w:t>账户</w:t>
+      </w:r>
+      <w:r>
+        <w:rPr>
+          <w:b/>
+          <w:bCs/>
+        </w:rPr>
+        <w:t xml:space="preserve"> ID</w:t>
+      </w:r>
+      <w:r>
+        <w:rPr>
+          <w:b/>
+          <w:bCs/>
+        </w:rPr>
+        <w:t>（</w:t>
+      </w:r>
+      <w:r>
+        <w:rPr>
+          <w:b/>
+          <w:bCs/>
+        </w:rPr>
+        <w:t xml:space="preserve">12 </w:t>
+      </w:r>
+      <w:r>
+        <w:rPr>
+          <w:b/>
+          <w:bCs/>
+        </w:rPr>
+        <w:t>位数字）</w:t>
+      </w:r>
+      <w:r>
+        <w:t>：</w:t>
+      </w:r>
+    </w:p>
+    <w:p>
+      <w:pPr>
+        <w:numPr>
+          <w:ilvl w:val="1"/>
+          <w:numId w:val="15"/>
+        </w:numPr>
+      </w:pPr>
+      <w:r>
+        <w:t>这是</w:t>
+      </w:r>
+      <w:r>
+        <w:t xml:space="preserve"> AWS </w:t>
+      </w:r>
+      <w:r>
+        <w:t>分配给你账户的唯一标识符，由</w:t>
+      </w:r>
+      <w:r>
+        <w:t xml:space="preserve"> 12 </w:t>
+      </w:r>
+      <w:r>
+        <w:t>位数字组成，例如：</w:t>
+      </w:r>
+      <w:r>
+        <w:t>123456789012</w:t>
+      </w:r>
+      <w:r>
+        <w:t>。</w:t>
+      </w:r>
+    </w:p>
+    <w:p>
+      <w:pPr>
+        <w:numPr>
+          <w:ilvl w:val="1"/>
+          <w:numId w:val="15"/>
+        </w:numPr>
+      </w:pPr>
+      <w:r>
+        <w:rPr>
+          <w:b/>
+          <w:bCs/>
+        </w:rPr>
+        <w:t>获取方法</w:t>
+      </w:r>
+      <w:r>
+        <w:t>：</w:t>
+      </w:r>
+    </w:p>
+    <w:p>
+      <w:pPr>
+        <w:numPr>
+          <w:ilvl w:val="2"/>
+          <w:numId w:val="15"/>
+        </w:numPr>
+      </w:pPr>
+      <w:r>
+        <w:t>登录到</w:t>
+      </w:r>
+      <w:r>
+        <w:t xml:space="preserve"> AWS </w:t>
+      </w:r>
+      <w:r>
+        <w:t>控制台（使用根用户或已授权的</w:t>
+      </w:r>
+      <w:r>
+        <w:t xml:space="preserve"> IAM </w:t>
+      </w:r>
+      <w:r>
+        <w:t>用户）。</w:t>
+      </w:r>
+    </w:p>
+    <w:p>
+      <w:pPr>
+        <w:numPr>
+          <w:ilvl w:val="2"/>
+          <w:numId w:val="15"/>
+        </w:numPr>
+      </w:pPr>
+      <w:r>
+        <w:t>点击右上角的账户名，然后选择</w:t>
+      </w:r>
+      <w:r>
+        <w:t xml:space="preserve"> </w:t>
+      </w:r>
+      <w:r>
+        <w:rPr>
+          <w:b/>
+          <w:bCs/>
+        </w:rPr>
+        <w:t>Account</w:t>
+      </w:r>
+      <w:r>
+        <w:rPr>
+          <w:b/>
+          <w:bCs/>
+        </w:rPr>
+        <w:t>（账户）</w:t>
+      </w:r>
+      <w:r>
+        <w:t>。</w:t>
+      </w:r>
+    </w:p>
+    <w:p>
+      <w:pPr>
+        <w:numPr>
+          <w:ilvl w:val="2"/>
+          <w:numId w:val="15"/>
+        </w:numPr>
+      </w:pPr>
+      <w:r>
+        <w:t>在账户页面，你会看到</w:t>
+      </w:r>
+      <w:r>
+        <w:t xml:space="preserve"> </w:t>
+      </w:r>
+      <w:r>
+        <w:rPr>
+          <w:b/>
+          <w:bCs/>
+        </w:rPr>
+        <w:t>Account ID</w:t>
+      </w:r>
+      <w:r>
+        <w:rPr>
+          <w:b/>
+          <w:bCs/>
+        </w:rPr>
+        <w:t>（账户</w:t>
+      </w:r>
+      <w:r>
+        <w:rPr>
+          <w:b/>
+          <w:bCs/>
+        </w:rPr>
+        <w:t xml:space="preserve"> ID</w:t>
+      </w:r>
+      <w:r>
+        <w:rPr>
+          <w:b/>
+          <w:bCs/>
+        </w:rPr>
+        <w:t>）</w:t>
+      </w:r>
+      <w:r>
+        <w:t>，这是用于登录的</w:t>
+      </w:r>
+      <w:r>
+        <w:t xml:space="preserve"> 12 </w:t>
+      </w:r>
+      <w:r>
+        <w:t>位数字。</w:t>
+      </w:r>
+    </w:p>
+    <w:p>
+      <w:pPr>
+        <w:numPr>
+          <w:ilvl w:val="0"/>
+          <w:numId w:val="15"/>
+        </w:numPr>
+      </w:pPr>
+      <w:r>
+        <w:rPr>
+          <w:b/>
+          <w:bCs/>
+        </w:rPr>
+        <w:t>账户别名</w:t>
+      </w:r>
+      <w:r>
+        <w:t>：</w:t>
+      </w:r>
+    </w:p>
+    <w:p>
+      <w:pPr>
+        <w:numPr>
+          <w:ilvl w:val="1"/>
+          <w:numId w:val="15"/>
+        </w:numPr>
+      </w:pPr>
+      <w:r>
+        <w:t>账户别名是一个你可以自定义的易记名称，用于代替</w:t>
+      </w:r>
+      <w:r>
+        <w:t xml:space="preserve"> 12 </w:t>
+      </w:r>
+      <w:r>
+        <w:t>位账户</w:t>
+      </w:r>
+      <w:r>
+        <w:t xml:space="preserve"> ID </w:t>
+      </w:r>
+      <w:r>
+        <w:t>登录</w:t>
+      </w:r>
+      <w:r>
+        <w:t xml:space="preserve"> AWS </w:t>
+      </w:r>
+      <w:r>
+        <w:t>控制台。</w:t>
+      </w:r>
+    </w:p>
+    <w:p>
+      <w:pPr>
+        <w:numPr>
+          <w:ilvl w:val="1"/>
+          <w:numId w:val="15"/>
+        </w:numPr>
+      </w:pPr>
+      <w:r>
+        <w:t>如果你的账户已经设置了别名，你可以使用它来登录，而不用输入冗长的</w:t>
+      </w:r>
+      <w:r>
+        <w:t xml:space="preserve"> 12 </w:t>
+      </w:r>
+      <w:r>
+        <w:t>位数字。</w:t>
+      </w:r>
+    </w:p>
+    <w:p>
+      <w:pPr>
+        <w:numPr>
+          <w:ilvl w:val="1"/>
+          <w:numId w:val="15"/>
+        </w:numPr>
+      </w:pPr>
+      <w:r>
+        <w:rPr>
+          <w:b/>
+          <w:bCs/>
+        </w:rPr>
+        <w:t>获取或设置别名的方法</w:t>
+      </w:r>
+      <w:r>
+        <w:t>：</w:t>
+      </w:r>
+    </w:p>
+    <w:p>
+      <w:pPr>
+        <w:numPr>
+          <w:ilvl w:val="2"/>
+          <w:numId w:val="15"/>
+        </w:numPr>
+      </w:pPr>
+      <w:r>
+        <w:lastRenderedPageBreak/>
+        <w:t>登录到</w:t>
+      </w:r>
+      <w:r>
+        <w:t xml:space="preserve"> AWS </w:t>
+      </w:r>
+      <w:r>
+        <w:t>管理控制台，转到</w:t>
+      </w:r>
+      <w:r>
+        <w:t xml:space="preserve"> </w:t>
+      </w:r>
+      <w:r>
+        <w:rPr>
+          <w:b/>
+          <w:bCs/>
+        </w:rPr>
+        <w:t>IAM</w:t>
+      </w:r>
+      <w:r>
+        <w:rPr>
+          <w:b/>
+          <w:bCs/>
+        </w:rPr>
+        <w:t>（身份和访问管理）</w:t>
+      </w:r>
+      <w:r>
+        <w:t xml:space="preserve"> </w:t>
+      </w:r>
+      <w:r>
+        <w:t>服务。</w:t>
+      </w:r>
+    </w:p>
+    <w:p>
+      <w:pPr>
+        <w:numPr>
+          <w:ilvl w:val="2"/>
+          <w:numId w:val="15"/>
+        </w:numPr>
+      </w:pPr>
+      <w:r>
+        <w:t>在</w:t>
+      </w:r>
+      <w:r>
+        <w:t xml:space="preserve"> IAM </w:t>
+      </w:r>
+      <w:r>
+        <w:t>仪表板上，点击</w:t>
+      </w:r>
+      <w:r>
+        <w:t xml:space="preserve"> </w:t>
+      </w:r>
+      <w:r>
+        <w:rPr>
+          <w:b/>
+          <w:bCs/>
+        </w:rPr>
+        <w:t>Account Settings</w:t>
+      </w:r>
+      <w:r>
+        <w:rPr>
+          <w:b/>
+          <w:bCs/>
+        </w:rPr>
+        <w:t>（账户设置）</w:t>
+      </w:r>
+      <w:r>
+        <w:t>。</w:t>
+      </w:r>
+    </w:p>
+    <w:p>
+      <w:pPr>
+        <w:numPr>
+          <w:ilvl w:val="2"/>
+          <w:numId w:val="15"/>
+        </w:numPr>
+      </w:pPr>
+      <w:r>
+        <w:t>在这里，你可以看到当前的账户别名，或选择</w:t>
+      </w:r>
+      <w:r>
+        <w:t xml:space="preserve"> </w:t>
+      </w:r>
+      <w:r>
+        <w:rPr>
+          <w:b/>
+          <w:bCs/>
+        </w:rPr>
+        <w:t>Create Account Alias</w:t>
+      </w:r>
+      <w:r>
+        <w:rPr>
+          <w:b/>
+          <w:bCs/>
+        </w:rPr>
+        <w:t>（创建账户别名）</w:t>
+      </w:r>
+      <w:r>
+        <w:t xml:space="preserve"> </w:t>
+      </w:r>
+      <w:r>
+        <w:t>来设置一个新的别名。</w:t>
+      </w:r>
+    </w:p>
+    <w:p>
+      <w:pPr>
+        <w:rPr>
+          <w:b/>
+          <w:bCs/>
+        </w:rPr>
+      </w:pPr>
+      <w:r>
+        <w:rPr>
+          <w:b/>
+          <w:bCs/>
+        </w:rPr>
+        <w:t>登录</w:t>
+      </w:r>
+      <w:r>
+        <w:rPr>
+          <w:b/>
+          <w:bCs/>
+        </w:rPr>
+        <w:t xml:space="preserve"> AWS </w:t>
+      </w:r>
+      <w:r>
+        <w:rPr>
+          <w:b/>
+          <w:bCs/>
+        </w:rPr>
+        <w:t>控制台时填入：</w:t>
+      </w:r>
+    </w:p>
+    <w:p>
+      <w:pPr>
+        <w:numPr>
+          <w:ilvl w:val="0"/>
+          <w:numId w:val="16"/>
+        </w:numPr>
+      </w:pPr>
+      <w:r>
+        <w:t>你可以填入</w:t>
+      </w:r>
+      <w:r>
+        <w:t xml:space="preserve"> </w:t>
+      </w:r>
+      <w:r>
+        <w:rPr>
+          <w:b/>
+          <w:bCs/>
+        </w:rPr>
+        <w:t xml:space="preserve">12 </w:t>
+      </w:r>
+      <w:r>
+        <w:rPr>
+          <w:b/>
+          <w:bCs/>
+        </w:rPr>
+        <w:t>位账户</w:t>
+      </w:r>
+      <w:r>
+        <w:rPr>
+          <w:b/>
+          <w:bCs/>
+        </w:rPr>
+        <w:t xml:space="preserve"> ID</w:t>
+      </w:r>
+      <w:r>
+        <w:t>，例如</w:t>
+      </w:r>
+      <w:r>
+        <w:t xml:space="preserve"> 123456789012</w:t>
+      </w:r>
+      <w:r>
+        <w:t>。</w:t>
+      </w:r>
+    </w:p>
+    <w:p>
+      <w:pPr>
+        <w:numPr>
+          <w:ilvl w:val="0"/>
+          <w:numId w:val="16"/>
+        </w:numPr>
+      </w:pPr>
+      <w:r>
+        <w:t>或者填入你的</w:t>
+      </w:r>
+      <w:r>
+        <w:t xml:space="preserve"> </w:t>
+      </w:r>
+      <w:r>
+        <w:rPr>
+          <w:b/>
+          <w:bCs/>
+        </w:rPr>
+        <w:t>账户别名</w:t>
+      </w:r>
+      <w:r>
+        <w:t>（如已设置）。</w:t>
+      </w:r>
+    </w:p>
+    <w:p>
+      <w:pPr>
+        <w:rPr>
+          <w:b/>
+          <w:bCs/>
+        </w:rPr>
+      </w:pPr>
+      <w:r>
+        <w:rPr>
+          <w:b/>
+          <w:bCs/>
+        </w:rPr>
+        <w:t>账户</w:t>
+      </w:r>
+      <w:r>
+        <w:rPr>
+          <w:b/>
+          <w:bCs/>
+        </w:rPr>
+        <w:t xml:space="preserve"> ID </w:t>
+      </w:r>
+      <w:r>
+        <w:rPr>
+          <w:b/>
+          <w:bCs/>
+        </w:rPr>
+        <w:t>或别名用于登录的</w:t>
+      </w:r>
+      <w:r>
+        <w:rPr>
+          <w:b/>
+          <w:bCs/>
+        </w:rPr>
+        <w:t xml:space="preserve"> URL</w:t>
+      </w:r>
+      <w:r>
+        <w:rPr>
+          <w:b/>
+          <w:bCs/>
+        </w:rPr>
+        <w:t>：</w:t>
+      </w:r>
+    </w:p>
+    <w:p>
+      <w:pPr>
+        <w:numPr>
+          <w:ilvl w:val="0"/>
+          <w:numId w:val="17"/>
+        </w:numPr>
+      </w:pPr>
+      <w:r>
+        <w:t>如果你知道账户别名或账户</w:t>
+      </w:r>
+      <w:r>
+        <w:t xml:space="preserve"> ID</w:t>
+      </w:r>
+      <w:r>
+        <w:t>，</w:t>
+      </w:r>
+      <w:r>
+        <w:t xml:space="preserve">IAM </w:t>
+      </w:r>
+      <w:r>
+        <w:t>用户的登录</w:t>
+      </w:r>
+      <w:r>
+        <w:t xml:space="preserve"> URL </w:t>
+      </w:r>
+      <w:r>
+        <w:t>形式如下：</w:t>
+      </w:r>
+    </w:p>
+    <w:p>
+      <w:r>
+        <w:t>arduino</w:t>
+      </w:r>
+    </w:p>
+    <w:p>
+      <w:r>
+        <w:t>复制代码</w:t>
+      </w:r>
+    </w:p>
+    <w:p>
+      <w:r>
+        <w:t>https://&lt;account_alias_or_id&gt;.signin.aws.amazon.com/console</w:t>
+      </w:r>
+    </w:p>
+    <w:p>
+      <w:r>
+        <w:t>替换</w:t>
+      </w:r>
+      <w:r>
+        <w:t xml:space="preserve"> &lt;account_alias_or_id&gt; </w:t>
+      </w:r>
+      <w:r>
+        <w:t>为你的账户别名或</w:t>
+      </w:r>
+      <w:r>
+        <w:t xml:space="preserve"> 12 </w:t>
+      </w:r>
+      <w:r>
+        <w:t>位账户</w:t>
+      </w:r>
+      <w:r>
+        <w:t xml:space="preserve"> ID</w:t>
+      </w:r>
+      <w:r>
+        <w:t>。</w:t>
+      </w:r>
+    </w:p>
+    <w:p>
+      <w:r>
+        <w:t>希望这些步骤能帮助你顺利登录</w:t>
+      </w:r>
+      <w:r>
+        <w:t xml:space="preserve"> AWS </w:t>
+      </w:r>
+      <w:r>
+        <w:t>控制台！如果还有其他问题，请告诉我。</w:t>
+      </w:r>
+    </w:p>
+    <w:p>
+      <w:r>
+        <w:t>4o</w:t>
+      </w:r>
+    </w:p>
+    <w:p>
+      <w:pPr>
+        <w:rPr>
+          <w:b/>
+          <w:bCs/>
+        </w:rPr>
+      </w:pPr>
+      <w:r>
+        <w:rPr>
+          <w:b/>
+          <w:bCs/>
+        </w:rPr>
+        <w:t>您说：</w:t>
+      </w:r>
+    </w:p>
+    <w:p>
+      <w:r>
+        <w:t>如何在</w:t>
+      </w:r>
+      <w:r>
+        <w:t>CLI</w:t>
+      </w:r>
+      <w:r>
+        <w:t>中查询到？</w:t>
+      </w:r>
+    </w:p>
+    <w:p>
+      <w:pPr>
+        <w:rPr>
+          <w:b/>
+          <w:bCs/>
+        </w:rPr>
+      </w:pPr>
+      <w:r>
+        <w:rPr>
+          <w:b/>
+          <w:bCs/>
+        </w:rPr>
+        <w:t xml:space="preserve">ChatGPT </w:t>
+      </w:r>
+      <w:r>
+        <w:rPr>
+          <w:b/>
+          <w:bCs/>
+        </w:rPr>
+        <w:t>说：</w:t>
+      </w:r>
+    </w:p>
+    <w:p>
+      <w:r>
+        <w:t>ChatGPT</w:t>
+      </w:r>
+    </w:p>
+    <w:p>
+      <w:r>
+        <w:t>要在</w:t>
+      </w:r>
+      <w:r>
+        <w:t xml:space="preserve"> AWS CLI </w:t>
+      </w:r>
+      <w:r>
+        <w:t>中查询你的账户</w:t>
+      </w:r>
+      <w:r>
+        <w:t xml:space="preserve"> ID </w:t>
+      </w:r>
+      <w:r>
+        <w:t>或账户别名，可以使用以下命令来获取这些信息：</w:t>
+      </w:r>
+    </w:p>
+    <w:p>
+      <w:pPr>
+        <w:rPr>
+          <w:b/>
+          <w:bCs/>
+        </w:rPr>
+      </w:pPr>
+      <w:r>
+        <w:rPr>
+          <w:b/>
+          <w:bCs/>
+        </w:rPr>
+        <w:t>查询账户</w:t>
+      </w:r>
+      <w:r>
+        <w:rPr>
+          <w:b/>
+          <w:bCs/>
+        </w:rPr>
+        <w:t xml:space="preserve"> ID </w:t>
+      </w:r>
+      <w:r>
+        <w:rPr>
+          <w:b/>
+          <w:bCs/>
+        </w:rPr>
+        <w:t>和别名的步骤：</w:t>
+      </w:r>
+    </w:p>
+    <w:p>
+      <w:pPr>
+        <w:numPr>
+          <w:ilvl w:val="0"/>
+          <w:numId w:val="18"/>
+        </w:numPr>
+      </w:pPr>
+      <w:r>
+        <w:rPr>
+          <w:b/>
+          <w:bCs/>
+        </w:rPr>
+        <w:t>查询账户</w:t>
+      </w:r>
+      <w:r>
+        <w:rPr>
+          <w:b/>
+          <w:bCs/>
+        </w:rPr>
+        <w:t xml:space="preserve"> ID</w:t>
+      </w:r>
+      <w:r>
+        <w:t>：</w:t>
+      </w:r>
+    </w:p>
+    <w:p>
+      <w:r>
+        <w:t>使用以下命令获取当前登录用户的账户</w:t>
+      </w:r>
+      <w:r>
+        <w:t xml:space="preserve"> ID</w:t>
+      </w:r>
+      <w:r>
+        <w:t>：</w:t>
+      </w:r>
+    </w:p>
+    <w:p>
+      <w:r>
+        <w:t>bash</w:t>
+      </w:r>
+    </w:p>
+    <w:p>
+      <w:r>
+        <w:t>复制代码</w:t>
+      </w:r>
+    </w:p>
+    <w:p>
+      <w:r>
+        <w:lastRenderedPageBreak/>
+        <w:t>aws sts get-caller-identity</w:t>
+      </w:r>
+    </w:p>
+    <w:p>
+      <w:r>
+        <w:t>这将返回一个</w:t>
+      </w:r>
+      <w:r>
+        <w:t xml:space="preserve"> JSON </w:t>
+      </w:r>
+      <w:r>
+        <w:t>对象，其中包含</w:t>
+      </w:r>
+      <w:r>
+        <w:t xml:space="preserve"> Account </w:t>
+      </w:r>
+      <w:r>
+        <w:t>字段，这个字段的值就是你的</w:t>
+      </w:r>
+      <w:r>
+        <w:t xml:space="preserve"> 12 </w:t>
+      </w:r>
+      <w:r>
+        <w:t>位账户</w:t>
+      </w:r>
+      <w:r>
+        <w:t xml:space="preserve"> ID</w:t>
+      </w:r>
+      <w:r>
+        <w:t>。例如：</w:t>
+      </w:r>
+    </w:p>
+    <w:p>
+      <w:r>
+        <w:t>json</w:t>
+      </w:r>
+    </w:p>
+    <w:p>
+      <w:r>
+        <w:t>复制代码</w:t>
+      </w:r>
+    </w:p>
+    <w:p>
+      <w:r>
+        <w:t>{</w:t>
+      </w:r>
+    </w:p>
+    <w:p>
+      <w:r>
+        <w:t xml:space="preserve">    "UserId": "AIDASAMPLEUSER123456789",</w:t>
+      </w:r>
+    </w:p>
+    <w:p>
+      <w:r>
+        <w:t xml:space="preserve">    "Account": "123456789012",</w:t>
+      </w:r>
+    </w:p>
+    <w:p>
+      <w:r>
+        <w:t xml:space="preserve">    "Arn": "arn:aws:iam::123456789012:user/your-username"</w:t>
+      </w:r>
+    </w:p>
+    <w:p>
+      <w:r>
+        <w:t>}</w:t>
+      </w:r>
+    </w:p>
+    <w:p>
+      <w:r>
+        <w:t>在这个输出中，</w:t>
+      </w:r>
+      <w:r>
+        <w:t xml:space="preserve">"Account": "123456789012" </w:t>
+      </w:r>
+      <w:r>
+        <w:t>就是你的账户</w:t>
+      </w:r>
+      <w:r>
+        <w:t xml:space="preserve"> ID</w:t>
+      </w:r>
+      <w:r>
+        <w:t>。</w:t>
+      </w:r>
+    </w:p>
+    <w:p>
+      <w:pPr>
+        <w:numPr>
+          <w:ilvl w:val="0"/>
+          <w:numId w:val="18"/>
+        </w:numPr>
+      </w:pPr>
+      <w:r>
+        <w:rPr>
+          <w:b/>
+          <w:bCs/>
+        </w:rPr>
+        <w:t>查询账户别名</w:t>
+      </w:r>
+      <w:r>
+        <w:t>：</w:t>
+      </w:r>
+    </w:p>
+    <w:p>
+      <w:r>
+        <w:t>如果你想获取账户别名，可以使用以下命令：</w:t>
+      </w:r>
+    </w:p>
+    <w:p>
+      <w:r>
+        <w:t>bash</w:t>
+      </w:r>
+    </w:p>
+    <w:p>
+      <w:r>
+        <w:t>复制代码</w:t>
+      </w:r>
+    </w:p>
+    <w:p>
+      <w:r>
+        <w:t>aws iam list-account-aliases</w:t>
+      </w:r>
+    </w:p>
+    <w:p>
+      <w:r>
+        <w:t>这个命令会返回账户别名列表，通常每个账户只有一个别名，例如：</w:t>
+      </w:r>
+    </w:p>
+    <w:p>
+      <w:r>
+        <w:t>json</w:t>
+      </w:r>
+    </w:p>
+    <w:p>
+      <w:r>
+        <w:t>复制代码</w:t>
+      </w:r>
+    </w:p>
+    <w:p>
+      <w:r>
+        <w:t>{</w:t>
+      </w:r>
+    </w:p>
+    <w:p>
+      <w:r>
+        <w:t xml:space="preserve">    "AccountAliases": [</w:t>
+      </w:r>
+    </w:p>
+    <w:p>
+      <w:r>
+        <w:t xml:space="preserve">        "my-account-alias"</w:t>
+      </w:r>
+    </w:p>
+    <w:p>
+      <w:r>
+        <w:t xml:space="preserve">    ]</w:t>
+      </w:r>
+    </w:p>
+    <w:p>
+      <w:r>
+        <w:t>}</w:t>
+      </w:r>
+    </w:p>
+    <w:p>
+      <w:r>
+        <w:t>在这个输出中，</w:t>
+      </w:r>
+      <w:r>
+        <w:t xml:space="preserve">"my-account-alias" </w:t>
+      </w:r>
+      <w:r>
+        <w:t>就是你的账户别名。</w:t>
+      </w:r>
+    </w:p>
+    <w:p>
+      <w:pPr>
+        <w:rPr>
+          <w:b/>
+          <w:bCs/>
+        </w:rPr>
+      </w:pPr>
+      <w:r>
+        <w:rPr>
+          <w:b/>
+          <w:bCs/>
+        </w:rPr>
+        <w:lastRenderedPageBreak/>
+        <w:t>总结：</w:t>
+      </w:r>
+    </w:p>
+    <w:p>
+      <w:pPr>
+        <w:numPr>
+          <w:ilvl w:val="0"/>
+          <w:numId w:val="19"/>
+        </w:numPr>
+      </w:pPr>
+      <w:r>
+        <w:rPr>
+          <w:b/>
+          <w:bCs/>
+        </w:rPr>
+        <w:t>账户</w:t>
+      </w:r>
+      <w:r>
+        <w:rPr>
+          <w:b/>
+          <w:bCs/>
+        </w:rPr>
+        <w:t xml:space="preserve"> ID</w:t>
+      </w:r>
+      <w:r>
+        <w:t>：通过</w:t>
+      </w:r>
+      <w:r>
+        <w:t xml:space="preserve"> aws sts get-caller-identity </w:t>
+      </w:r>
+      <w:r>
+        <w:t>获取。</w:t>
+      </w:r>
+    </w:p>
+    <w:p>
+      <w:pPr>
+        <w:numPr>
+          <w:ilvl w:val="0"/>
+          <w:numId w:val="19"/>
+        </w:numPr>
+      </w:pPr>
+      <w:r>
+        <w:rPr>
+          <w:b/>
+          <w:bCs/>
+        </w:rPr>
+        <w:t>账户别名</w:t>
+      </w:r>
+      <w:r>
+        <w:t>：通过</w:t>
+      </w:r>
+      <w:r>
+        <w:t xml:space="preserve"> aws iam list-account-aliases </w:t>
+      </w:r>
+      <w:r>
+        <w:t>获取。</w:t>
+      </w:r>
+    </w:p>
+    <w:p>
+      <w:r>
+        <w:t>这些命令将帮助你在</w:t>
+      </w:r>
+      <w:r>
+        <w:t xml:space="preserve"> CLI </w:t>
+      </w:r>
+      <w:r>
+        <w:t>中快速查询到</w:t>
+      </w:r>
+      <w:r>
+        <w:t xml:space="preserve"> AWS </w:t>
+      </w:r>
+      <w:r>
+        <w:t>账户的</w:t>
+      </w:r>
+      <w:r>
+        <w:t xml:space="preserve"> ID </w:t>
+      </w:r>
+      <w:r>
+        <w:t>和别名，用于</w:t>
+      </w:r>
+      <w:r>
+        <w:t xml:space="preserve"> IAM </w:t>
+      </w:r>
+      <w:r>
+        <w:t>用户登录</w:t>
+      </w:r>
+      <w:r>
+        <w:t xml:space="preserve"> AWS </w:t>
+      </w:r>
+      <w:r>
+        <w:t>控制台时的认证信息填写。</w:t>
+      </w:r>
+    </w:p>
+    <w:p>
+      <w:r>
+        <w:t>4o</w:t>
+      </w:r>
+    </w:p>
+    <w:p>
+      <w:pPr>
+        <w:rPr>
+          <w:b/>
+          <w:bCs/>
+        </w:rPr>
+      </w:pPr>
+      <w:r>
+        <w:rPr>
+          <w:b/>
+          <w:bCs/>
+        </w:rPr>
+        <w:t>您说：</w:t>
+      </w:r>
+    </w:p>
+    <w:p>
+      <w:r>
+        <w:t>用上面的命令查到的是</w:t>
+      </w:r>
+      <w:r>
+        <w:t>root</w:t>
+      </w:r>
+      <w:r>
+        <w:t>的</w:t>
+      </w:r>
+      <w:r>
+        <w:t xml:space="preserve">id </w:t>
+      </w:r>
+      <w:r>
+        <w:t>怎么查</w:t>
+      </w:r>
+      <w:r>
+        <w:t>IAM</w:t>
+      </w:r>
+      <w:r>
+        <w:t>用户的</w:t>
+      </w:r>
+      <w:r>
+        <w:t>id</w:t>
+      </w:r>
+      <w:r>
+        <w:t>？</w:t>
+      </w:r>
+    </w:p>
+    <w:p>
+      <w:pPr>
+        <w:rPr>
+          <w:b/>
+          <w:bCs/>
+        </w:rPr>
+      </w:pPr>
+      <w:r>
+        <w:rPr>
+          <w:b/>
+          <w:bCs/>
+        </w:rPr>
+        <w:t xml:space="preserve">ChatGPT </w:t>
+      </w:r>
+      <w:r>
+        <w:rPr>
+          <w:b/>
+          <w:bCs/>
+        </w:rPr>
+        <w:t>说：</w:t>
+      </w:r>
+    </w:p>
+    <w:p>
+      <w:r>
+        <w:t>ChatGPT</w:t>
+      </w:r>
+    </w:p>
+    <w:p>
+      <w:r>
+        <w:t>在</w:t>
+      </w:r>
+      <w:r>
+        <w:t xml:space="preserve"> AWS CLI </w:t>
+      </w:r>
+      <w:r>
+        <w:t>中，查询特定</w:t>
+      </w:r>
+      <w:r>
+        <w:t xml:space="preserve"> IAM </w:t>
+      </w:r>
+      <w:r>
+        <w:t>用户的信息（例如用户</w:t>
+      </w:r>
+      <w:r>
+        <w:t xml:space="preserve"> ID</w:t>
+      </w:r>
+      <w:r>
+        <w:t>）与查询账户信息的方法略有不同。以下是如何使用</w:t>
+      </w:r>
+      <w:r>
+        <w:t xml:space="preserve"> AWS CLI </w:t>
+      </w:r>
+      <w:r>
+        <w:t>查询</w:t>
+      </w:r>
+      <w:r>
+        <w:t xml:space="preserve"> IAM </w:t>
+      </w:r>
+      <w:r>
+        <w:t>用户</w:t>
+      </w:r>
+      <w:r>
+        <w:t xml:space="preserve"> ID </w:t>
+      </w:r>
+      <w:r>
+        <w:t>的步骤：</w:t>
+      </w:r>
+    </w:p>
+    <w:p>
+      <w:pPr>
+        <w:rPr>
+          <w:b/>
+          <w:bCs/>
+        </w:rPr>
+      </w:pPr>
+      <w:r>
+        <w:rPr>
+          <w:b/>
+          <w:bCs/>
+        </w:rPr>
+        <w:t>查询特定</w:t>
+      </w:r>
+      <w:r>
+        <w:rPr>
+          <w:b/>
+          <w:bCs/>
+        </w:rPr>
+        <w:t xml:space="preserve"> IAM </w:t>
+      </w:r>
+      <w:r>
+        <w:rPr>
+          <w:b/>
+          <w:bCs/>
+        </w:rPr>
+        <w:t>用户的</w:t>
+      </w:r>
+      <w:r>
+        <w:rPr>
+          <w:b/>
+          <w:bCs/>
+        </w:rPr>
+        <w:t xml:space="preserve"> ID</w:t>
+      </w:r>
+    </w:p>
+    <w:p>
+      <w:pPr>
+        <w:numPr>
+          <w:ilvl w:val="0"/>
+          <w:numId w:val="20"/>
+        </w:numPr>
+      </w:pPr>
+      <w:r>
+        <w:rPr>
+          <w:b/>
+          <w:bCs/>
+        </w:rPr>
+        <w:t>查询当前</w:t>
+      </w:r>
+      <w:r>
+        <w:rPr>
+          <w:b/>
+          <w:bCs/>
+        </w:rPr>
+        <w:t xml:space="preserve"> IAM </w:t>
+      </w:r>
+      <w:r>
+        <w:rPr>
+          <w:b/>
+          <w:bCs/>
+        </w:rPr>
+        <w:t>用户的</w:t>
+      </w:r>
+      <w:r>
+        <w:rPr>
+          <w:b/>
+          <w:bCs/>
+        </w:rPr>
+        <w:t xml:space="preserve"> ID</w:t>
+      </w:r>
+      <w:r>
+        <w:t>：</w:t>
+      </w:r>
+    </w:p>
+    <w:p>
+      <w:r>
+        <w:t>如果你当前已经登录为某个</w:t>
+      </w:r>
+      <w:r>
+        <w:t xml:space="preserve"> IAM </w:t>
+      </w:r>
+      <w:r>
+        <w:t>用户，并希望查看该用户的详细信息，可以使用以下命令：</w:t>
+      </w:r>
+    </w:p>
+    <w:p>
+      <w:r>
+        <w:t>bash</w:t>
+      </w:r>
+    </w:p>
+    <w:p>
+      <w:r>
+        <w:t>复制代码</w:t>
+      </w:r>
+    </w:p>
+    <w:p>
+      <w:r>
+        <w:t>aws iam get-user</w:t>
+      </w:r>
+    </w:p>
+    <w:p>
+      <w:r>
+        <w:t>这个命令将返回当前</w:t>
+      </w:r>
+      <w:r>
+        <w:t xml:space="preserve"> IAM </w:t>
+      </w:r>
+      <w:r>
+        <w:t>用户的信息，包括用户的</w:t>
+      </w:r>
+      <w:r>
+        <w:t xml:space="preserve"> UserId</w:t>
+      </w:r>
+      <w:r>
+        <w:t>、</w:t>
+      </w:r>
+      <w:r>
+        <w:t xml:space="preserve">UserName </w:t>
+      </w:r>
+      <w:r>
+        <w:t>和</w:t>
+      </w:r>
+      <w:r>
+        <w:t xml:space="preserve"> Arn</w:t>
+      </w:r>
+      <w:r>
+        <w:t>。示例输出如下：</w:t>
+      </w:r>
+    </w:p>
+    <w:p>
+      <w:r>
+        <w:t>json</w:t>
+      </w:r>
+    </w:p>
+    <w:p>
+      <w:r>
+        <w:t>复制代码</w:t>
+      </w:r>
+    </w:p>
+    <w:p>
+      <w:r>
+        <w:t>{</w:t>
+      </w:r>
+    </w:p>
+    <w:p>
+      <w:r>
+        <w:t xml:space="preserve">    "User": {</w:t>
+      </w:r>
+    </w:p>
+    <w:p>
+      <w:r>
+        <w:t xml:space="preserve">        "Path": "/",</w:t>
+      </w:r>
+    </w:p>
+    <w:p>
+      <w:r>
+        <w:lastRenderedPageBreak/>
+        <w:t xml:space="preserve">        "UserName": "xiaofangzong",</w:t>
+      </w:r>
+    </w:p>
+    <w:p>
+      <w:r>
+        <w:t xml:space="preserve">        "UserId": "AIDASAMPLEUSER123456789",</w:t>
+      </w:r>
+    </w:p>
+    <w:p>
+      <w:r>
+        <w:t xml:space="preserve">        "Arn": "arn:aws:iam::123456789012:user/xiaofangzong",</w:t>
+      </w:r>
+    </w:p>
+    <w:p>
+      <w:r>
+        <w:t xml:space="preserve">        "CreateDate": "2024-09-26T02:51:41+00:00"</w:t>
+      </w:r>
+    </w:p>
+    <w:p>
+      <w:r>
+        <w:t xml:space="preserve">    }</w:t>
+      </w:r>
+    </w:p>
+    <w:p>
+      <w:r>
+        <w:t>}</w:t>
+      </w:r>
+    </w:p>
+    <w:p>
+      <w:r>
+        <w:t>在输出中，</w:t>
+      </w:r>
+      <w:r>
+        <w:t xml:space="preserve">"UserId": "AIDASAMPLEUSER123456789" </w:t>
+      </w:r>
+      <w:r>
+        <w:t>就是当前</w:t>
+      </w:r>
+      <w:r>
+        <w:t xml:space="preserve"> IAM </w:t>
+      </w:r>
+      <w:r>
+        <w:t>用户的</w:t>
+      </w:r>
+      <w:r>
+        <w:t xml:space="preserve"> ID</w:t>
+      </w:r>
+      <w:r>
+        <w:t>。</w:t>
+      </w:r>
+    </w:p>
+    <w:p>
+      <w:pPr>
+        <w:numPr>
+          <w:ilvl w:val="0"/>
+          <w:numId w:val="20"/>
+        </w:numPr>
+      </w:pPr>
+      <w:r>
+        <w:rPr>
+          <w:b/>
+          <w:bCs/>
+        </w:rPr>
+        <w:t>查询特定</w:t>
+      </w:r>
+      <w:r>
+        <w:rPr>
+          <w:b/>
+          <w:bCs/>
+        </w:rPr>
+        <w:t xml:space="preserve"> IAM </w:t>
+      </w:r>
+      <w:r>
+        <w:rPr>
+          <w:b/>
+          <w:bCs/>
+        </w:rPr>
+        <w:t>用户的信息</w:t>
+      </w:r>
+      <w:r>
+        <w:t>：</w:t>
+      </w:r>
+    </w:p>
+    <w:p>
+      <w:r>
+        <w:t>如果你需要查询一个不同的</w:t>
+      </w:r>
+      <w:r>
+        <w:t xml:space="preserve"> IAM </w:t>
+      </w:r>
+      <w:r>
+        <w:t>用户（不是当前登录用户）的信息，可以使用以下命令并指定用户名：</w:t>
+      </w:r>
+    </w:p>
+    <w:p>
+      <w:r>
+        <w:t>bash</w:t>
+      </w:r>
+    </w:p>
+    <w:p>
+      <w:r>
+        <w:t>复制代码</w:t>
+      </w:r>
+    </w:p>
+    <w:p>
+      <w:r>
+        <w:t>aws iam get-user --user-name xiaofangzong</w:t>
+      </w:r>
+    </w:p>
+    <w:p>
+      <w:r>
+        <w:t>将</w:t>
+      </w:r>
+      <w:r>
+        <w:t xml:space="preserve"> xiaofangzong </w:t>
+      </w:r>
+      <w:r>
+        <w:t>替换为你需要查询的</w:t>
+      </w:r>
+      <w:r>
+        <w:t xml:space="preserve"> IAM </w:t>
+      </w:r>
+      <w:r>
+        <w:t>用户名。这将返回指定用户的详细信息。</w:t>
+      </w:r>
+    </w:p>
+    <w:p>
+      <w:pPr>
+        <w:rPr>
+          <w:b/>
+          <w:bCs/>
+        </w:rPr>
+      </w:pPr>
+      <w:r>
+        <w:rPr>
+          <w:b/>
+          <w:bCs/>
+        </w:rPr>
+        <w:t>总结</w:t>
+      </w:r>
+    </w:p>
+    <w:p>
+      <w:pPr>
+        <w:numPr>
+          <w:ilvl w:val="0"/>
+          <w:numId w:val="21"/>
+        </w:numPr>
+      </w:pPr>
+      <w:r>
+        <w:t>aws iam get-user</w:t>
+      </w:r>
+      <w:r>
+        <w:t>：查询当前登录的</w:t>
+      </w:r>
+      <w:r>
+        <w:t xml:space="preserve"> IAM </w:t>
+      </w:r>
+      <w:r>
+        <w:t>用户的信息。</w:t>
+      </w:r>
+    </w:p>
+    <w:p>
+      <w:pPr>
+        <w:numPr>
+          <w:ilvl w:val="0"/>
+          <w:numId w:val="21"/>
+        </w:numPr>
+      </w:pPr>
+      <w:r>
+        <w:t>aws iam get-user --user-name &lt;username&gt;</w:t>
+      </w:r>
+      <w:r>
+        <w:t>：查询指定</w:t>
+      </w:r>
+      <w:r>
+        <w:t xml:space="preserve"> IAM </w:t>
+      </w:r>
+      <w:r>
+        <w:t>用户的信息。</w:t>
+      </w:r>
+    </w:p>
+    <w:p>
+      <w:r>
+        <w:t>这些方法可以帮助你查询</w:t>
+      </w:r>
+      <w:r>
+        <w:t xml:space="preserve"> IAM </w:t>
+      </w:r>
+      <w:r>
+        <w:t>用户的详细信息，包括用户</w:t>
+      </w:r>
+      <w:r>
+        <w:t xml:space="preserve"> ID</w:t>
+      </w:r>
+      <w:r>
+        <w:t>。</w:t>
+      </w:r>
+    </w:p>
+    <w:p/>
     <w:p>
       <w:pPr>
         <w:rPr>
@@ -4502,6 +6189,155 @@
     </w:lvl>
   </w:abstractNum>
   <w:abstractNum w:abstractNumId="2" w15:restartNumberingAfterBreak="0">
+    <w:nsid w:val="09CB5994"/>
+    <w:multiLevelType w:val="multilevel"/>
+    <w:tmpl w:val="A9E2AE9C"/>
+    <w:lvl w:ilvl="0">
+      <w:start w:val="1"/>
+      <w:numFmt w:val="bullet"/>
+      <w:lvlText w:val=""/>
+      <w:lvlJc w:val="left"/>
+      <w:pPr>
+        <w:tabs>
+          <w:tab w:val="num" w:pos="720"/>
+        </w:tabs>
+        <w:ind w:left="720" w:hanging="360"/>
+      </w:pPr>
+      <w:rPr>
+        <w:rFonts w:ascii="Symbol" w:hAnsi="Symbol" w:hint="default"/>
+        <w:sz w:val="20"/>
+      </w:rPr>
+    </w:lvl>
+    <w:lvl w:ilvl="1" w:tentative="1">
+      <w:start w:val="1"/>
+      <w:numFmt w:val="bullet"/>
+      <w:lvlText w:val="o"/>
+      <w:lvlJc w:val="left"/>
+      <w:pPr>
+        <w:tabs>
+          <w:tab w:val="num" w:pos="1440"/>
+        </w:tabs>
+        <w:ind w:left="1440" w:hanging="360"/>
+      </w:pPr>
+      <w:rPr>
+        <w:rFonts w:ascii="Courier New" w:hAnsi="Courier New" w:hint="default"/>
+        <w:sz w:val="20"/>
+      </w:rPr>
+    </w:lvl>
+    <w:lvl w:ilvl="2" w:tentative="1">
+      <w:start w:val="1"/>
+      <w:numFmt w:val="bullet"/>
+      <w:lvlText w:val=""/>
+      <w:lvlJc w:val="left"/>
+      <w:pPr>
+        <w:tabs>
+          <w:tab w:val="num" w:pos="2160"/>
+        </w:tabs>
+        <w:ind w:left="2160" w:hanging="360"/>
+      </w:pPr>
+      <w:rPr>
+        <w:rFonts w:ascii="Wingdings" w:hAnsi="Wingdings" w:hint="default"/>
+        <w:sz w:val="20"/>
+      </w:rPr>
+    </w:lvl>
+    <w:lvl w:ilvl="3" w:tentative="1">
+      <w:start w:val="1"/>
+      <w:numFmt w:val="bullet"/>
+      <w:lvlText w:val=""/>
+      <w:lvlJc w:val="left"/>
+      <w:pPr>
+        <w:tabs>
+          <w:tab w:val="num" w:pos="2880"/>
+        </w:tabs>
+        <w:ind w:left="2880" w:hanging="360"/>
+      </w:pPr>
+      <w:rPr>
+        <w:rFonts w:ascii="Wingdings" w:hAnsi="Wingdings" w:hint="default"/>
+        <w:sz w:val="20"/>
+      </w:rPr>
+    </w:lvl>
+    <w:lvl w:ilvl="4" w:tentative="1">
+      <w:start w:val="1"/>
+      <w:numFmt w:val="bullet"/>
+      <w:lvlText w:val=""/>
+      <w:lvlJc w:val="left"/>
+      <w:pPr>
+        <w:tabs>
+          <w:tab w:val="num" w:pos="3600"/>
+        </w:tabs>
+        <w:ind w:left="3600" w:hanging="360"/>
+      </w:pPr>
+      <w:rPr>
+        <w:rFonts w:ascii="Wingdings" w:hAnsi="Wingdings" w:hint="default"/>
+        <w:sz w:val="20"/>
+      </w:rPr>
+    </w:lvl>
+    <w:lvl w:ilvl="5" w:tentative="1">
+      <w:start w:val="1"/>
+      <w:numFmt w:val="bullet"/>
+      <w:lvlText w:val=""/>
+      <w:lvlJc w:val="left"/>
+      <w:pPr>
+        <w:tabs>
+          <w:tab w:val="num" w:pos="4320"/>
+        </w:tabs>
+        <w:ind w:left="4320" w:hanging="360"/>
+      </w:pPr>
+      <w:rPr>
+        <w:rFonts w:ascii="Wingdings" w:hAnsi="Wingdings" w:hint="default"/>
+        <w:sz w:val="20"/>
+      </w:rPr>
+    </w:lvl>
+    <w:lvl w:ilvl="6" w:tentative="1">
+      <w:start w:val="1"/>
+      <w:numFmt w:val="bullet"/>
+      <w:lvlText w:val=""/>
+      <w:lvlJc w:val="left"/>
+      <w:pPr>
+        <w:tabs>
+          <w:tab w:val="num" w:pos="5040"/>
+        </w:tabs>
+        <w:ind w:left="5040" w:hanging="360"/>
+      </w:pPr>
+      <w:rPr>
+        <w:rFonts w:ascii="Wingdings" w:hAnsi="Wingdings" w:hint="default"/>
+        <w:sz w:val="20"/>
+      </w:rPr>
+    </w:lvl>
+    <w:lvl w:ilvl="7" w:tentative="1">
+      <w:start w:val="1"/>
+      <w:numFmt w:val="bullet"/>
+      <w:lvlText w:val=""/>
+      <w:lvlJc w:val="left"/>
+      <w:pPr>
+        <w:tabs>
+          <w:tab w:val="num" w:pos="5760"/>
+        </w:tabs>
+        <w:ind w:left="5760" w:hanging="360"/>
+      </w:pPr>
+      <w:rPr>
+        <w:rFonts w:ascii="Wingdings" w:hAnsi="Wingdings" w:hint="default"/>
+        <w:sz w:val="20"/>
+      </w:rPr>
+    </w:lvl>
+    <w:lvl w:ilvl="8" w:tentative="1">
+      <w:start w:val="1"/>
+      <w:numFmt w:val="bullet"/>
+      <w:lvlText w:val=""/>
+      <w:lvlJc w:val="left"/>
+      <w:pPr>
+        <w:tabs>
+          <w:tab w:val="num" w:pos="6480"/>
+        </w:tabs>
+        <w:ind w:left="6480" w:hanging="360"/>
+      </w:pPr>
+      <w:rPr>
+        <w:rFonts w:ascii="Wingdings" w:hAnsi="Wingdings" w:hint="default"/>
+        <w:sz w:val="20"/>
+      </w:rPr>
+    </w:lvl>
+  </w:abstractNum>
+  <w:abstractNum w:abstractNumId="3" w15:restartNumberingAfterBreak="0">
     <w:nsid w:val="0E395672"/>
     <w:multiLevelType w:val="multilevel"/>
     <w:tmpl w:val="380EEF22"/>
@@ -4614,7 +6450,7 @@
       </w:pPr>
     </w:lvl>
   </w:abstractNum>
-  <w:abstractNum w:abstractNumId="3" w15:restartNumberingAfterBreak="0">
+  <w:abstractNum w:abstractNumId="4" w15:restartNumberingAfterBreak="0">
     <w:nsid w:val="1AD2221F"/>
     <w:multiLevelType w:val="multilevel"/>
     <w:tmpl w:val="8CF2B554"/>
@@ -4763,7 +6599,7 @@
       </w:rPr>
     </w:lvl>
   </w:abstractNum>
-  <w:abstractNum w:abstractNumId="4" w15:restartNumberingAfterBreak="0">
+  <w:abstractNum w:abstractNumId="5" w15:restartNumberingAfterBreak="0">
     <w:nsid w:val="25932085"/>
     <w:multiLevelType w:val="multilevel"/>
     <w:tmpl w:val="9878A086"/>
@@ -4884,7 +6720,120 @@
       </w:pPr>
     </w:lvl>
   </w:abstractNum>
-  <w:abstractNum w:abstractNumId="5" w15:restartNumberingAfterBreak="0">
+  <w:abstractNum w:abstractNumId="6" w15:restartNumberingAfterBreak="0">
+    <w:nsid w:val="2B423E3F"/>
+    <w:multiLevelType w:val="multilevel"/>
+    <w:tmpl w:val="55D660D0"/>
+    <w:lvl w:ilvl="0">
+      <w:start w:val="1"/>
+      <w:numFmt w:val="decimal"/>
+      <w:lvlText w:val="%1."/>
+      <w:lvlJc w:val="left"/>
+      <w:pPr>
+        <w:tabs>
+          <w:tab w:val="num" w:pos="720"/>
+        </w:tabs>
+        <w:ind w:left="720" w:hanging="360"/>
+      </w:pPr>
+    </w:lvl>
+    <w:lvl w:ilvl="1" w:tentative="1">
+      <w:start w:val="1"/>
+      <w:numFmt w:val="decimal"/>
+      <w:lvlText w:val="%2."/>
+      <w:lvlJc w:val="left"/>
+      <w:pPr>
+        <w:tabs>
+          <w:tab w:val="num" w:pos="1440"/>
+        </w:tabs>
+        <w:ind w:left="1440" w:hanging="360"/>
+      </w:pPr>
+    </w:lvl>
+    <w:lvl w:ilvl="2" w:tentative="1">
+      <w:start w:val="1"/>
+      <w:numFmt w:val="decimal"/>
+      <w:lvlText w:val="%3."/>
+      <w:lvlJc w:val="left"/>
+      <w:pPr>
+        <w:tabs>
+          <w:tab w:val="num" w:pos="2160"/>
+        </w:tabs>
+        <w:ind w:left="2160" w:hanging="360"/>
+      </w:pPr>
+    </w:lvl>
+    <w:lvl w:ilvl="3" w:tentative="1">
+      <w:start w:val="1"/>
+      <w:numFmt w:val="decimal"/>
+      <w:lvlText w:val="%4."/>
+      <w:lvlJc w:val="left"/>
+      <w:pPr>
+        <w:tabs>
+          <w:tab w:val="num" w:pos="2880"/>
+        </w:tabs>
+        <w:ind w:left="2880" w:hanging="360"/>
+      </w:pPr>
+    </w:lvl>
+    <w:lvl w:ilvl="4" w:tentative="1">
+      <w:start w:val="1"/>
+      <w:numFmt w:val="decimal"/>
+      <w:lvlText w:val="%5."/>
+      <w:lvlJc w:val="left"/>
+      <w:pPr>
+        <w:tabs>
+          <w:tab w:val="num" w:pos="3600"/>
+        </w:tabs>
+        <w:ind w:left="3600" w:hanging="360"/>
+      </w:pPr>
+    </w:lvl>
+    <w:lvl w:ilvl="5" w:tentative="1">
+      <w:start w:val="1"/>
+      <w:numFmt w:val="decimal"/>
+      <w:lvlText w:val="%6."/>
+      <w:lvlJc w:val="left"/>
+      <w:pPr>
+        <w:tabs>
+          <w:tab w:val="num" w:pos="4320"/>
+        </w:tabs>
+        <w:ind w:left="4320" w:hanging="360"/>
+      </w:pPr>
+    </w:lvl>
+    <w:lvl w:ilvl="6" w:tentative="1">
+      <w:start w:val="1"/>
+      <w:numFmt w:val="decimal"/>
+      <w:lvlText w:val="%7."/>
+      <w:lvlJc w:val="left"/>
+      <w:pPr>
+        <w:tabs>
+          <w:tab w:val="num" w:pos="5040"/>
+        </w:tabs>
+        <w:ind w:left="5040" w:hanging="360"/>
+      </w:pPr>
+    </w:lvl>
+    <w:lvl w:ilvl="7" w:tentative="1">
+      <w:start w:val="1"/>
+      <w:numFmt w:val="decimal"/>
+      <w:lvlText w:val="%8."/>
+      <w:lvlJc w:val="left"/>
+      <w:pPr>
+        <w:tabs>
+          <w:tab w:val="num" w:pos="5760"/>
+        </w:tabs>
+        <w:ind w:left="5760" w:hanging="360"/>
+      </w:pPr>
+    </w:lvl>
+    <w:lvl w:ilvl="8" w:tentative="1">
+      <w:start w:val="1"/>
+      <w:numFmt w:val="decimal"/>
+      <w:lvlText w:val="%9."/>
+      <w:lvlJc w:val="left"/>
+      <w:pPr>
+        <w:tabs>
+          <w:tab w:val="num" w:pos="6480"/>
+        </w:tabs>
+        <w:ind w:left="6480" w:hanging="360"/>
+      </w:pPr>
+    </w:lvl>
+  </w:abstractNum>
+  <w:abstractNum w:abstractNumId="7" w15:restartNumberingAfterBreak="0">
     <w:nsid w:val="2D055642"/>
     <w:multiLevelType w:val="multilevel"/>
     <w:tmpl w:val="F9F60AB6"/>
@@ -5033,7 +6982,539 @@
       </w:rPr>
     </w:lvl>
   </w:abstractNum>
-  <w:abstractNum w:abstractNumId="6" w15:restartNumberingAfterBreak="0">
+  <w:abstractNum w:abstractNumId="8" w15:restartNumberingAfterBreak="0">
+    <w:nsid w:val="31304167"/>
+    <w:multiLevelType w:val="multilevel"/>
+    <w:tmpl w:val="AFF86CC8"/>
+    <w:lvl w:ilvl="0">
+      <w:start w:val="1"/>
+      <w:numFmt w:val="decimal"/>
+      <w:lvlText w:val="%1."/>
+      <w:lvlJc w:val="left"/>
+      <w:pPr>
+        <w:tabs>
+          <w:tab w:val="num" w:pos="720"/>
+        </w:tabs>
+        <w:ind w:left="720" w:hanging="360"/>
+      </w:pPr>
+    </w:lvl>
+    <w:lvl w:ilvl="1" w:tentative="1">
+      <w:start w:val="1"/>
+      <w:numFmt w:val="decimal"/>
+      <w:lvlText w:val="%2."/>
+      <w:lvlJc w:val="left"/>
+      <w:pPr>
+        <w:tabs>
+          <w:tab w:val="num" w:pos="1440"/>
+        </w:tabs>
+        <w:ind w:left="1440" w:hanging="360"/>
+      </w:pPr>
+    </w:lvl>
+    <w:lvl w:ilvl="2" w:tentative="1">
+      <w:start w:val="1"/>
+      <w:numFmt w:val="decimal"/>
+      <w:lvlText w:val="%3."/>
+      <w:lvlJc w:val="left"/>
+      <w:pPr>
+        <w:tabs>
+          <w:tab w:val="num" w:pos="2160"/>
+        </w:tabs>
+        <w:ind w:left="2160" w:hanging="360"/>
+      </w:pPr>
+    </w:lvl>
+    <w:lvl w:ilvl="3" w:tentative="1">
+      <w:start w:val="1"/>
+      <w:numFmt w:val="decimal"/>
+      <w:lvlText w:val="%4."/>
+      <w:lvlJc w:val="left"/>
+      <w:pPr>
+        <w:tabs>
+          <w:tab w:val="num" w:pos="2880"/>
+        </w:tabs>
+        <w:ind w:left="2880" w:hanging="360"/>
+      </w:pPr>
+    </w:lvl>
+    <w:lvl w:ilvl="4" w:tentative="1">
+      <w:start w:val="1"/>
+      <w:numFmt w:val="decimal"/>
+      <w:lvlText w:val="%5."/>
+      <w:lvlJc w:val="left"/>
+      <w:pPr>
+        <w:tabs>
+          <w:tab w:val="num" w:pos="3600"/>
+        </w:tabs>
+        <w:ind w:left="3600" w:hanging="360"/>
+      </w:pPr>
+    </w:lvl>
+    <w:lvl w:ilvl="5" w:tentative="1">
+      <w:start w:val="1"/>
+      <w:numFmt w:val="decimal"/>
+      <w:lvlText w:val="%6."/>
+      <w:lvlJc w:val="left"/>
+      <w:pPr>
+        <w:tabs>
+          <w:tab w:val="num" w:pos="4320"/>
+        </w:tabs>
+        <w:ind w:left="4320" w:hanging="360"/>
+      </w:pPr>
+    </w:lvl>
+    <w:lvl w:ilvl="6" w:tentative="1">
+      <w:start w:val="1"/>
+      <w:numFmt w:val="decimal"/>
+      <w:lvlText w:val="%7."/>
+      <w:lvlJc w:val="left"/>
+      <w:pPr>
+        <w:tabs>
+          <w:tab w:val="num" w:pos="5040"/>
+        </w:tabs>
+        <w:ind w:left="5040" w:hanging="360"/>
+      </w:pPr>
+    </w:lvl>
+    <w:lvl w:ilvl="7" w:tentative="1">
+      <w:start w:val="1"/>
+      <w:numFmt w:val="decimal"/>
+      <w:lvlText w:val="%8."/>
+      <w:lvlJc w:val="left"/>
+      <w:pPr>
+        <w:tabs>
+          <w:tab w:val="num" w:pos="5760"/>
+        </w:tabs>
+        <w:ind w:left="5760" w:hanging="360"/>
+      </w:pPr>
+    </w:lvl>
+    <w:lvl w:ilvl="8" w:tentative="1">
+      <w:start w:val="1"/>
+      <w:numFmt w:val="decimal"/>
+      <w:lvlText w:val="%9."/>
+      <w:lvlJc w:val="left"/>
+      <w:pPr>
+        <w:tabs>
+          <w:tab w:val="num" w:pos="6480"/>
+        </w:tabs>
+        <w:ind w:left="6480" w:hanging="360"/>
+      </w:pPr>
+    </w:lvl>
+  </w:abstractNum>
+  <w:abstractNum w:abstractNumId="9" w15:restartNumberingAfterBreak="0">
+    <w:nsid w:val="36703369"/>
+    <w:multiLevelType w:val="multilevel"/>
+    <w:tmpl w:val="E51CFE2C"/>
+    <w:lvl w:ilvl="0">
+      <w:start w:val="1"/>
+      <w:numFmt w:val="bullet"/>
+      <w:lvlText w:val=""/>
+      <w:lvlJc w:val="left"/>
+      <w:pPr>
+        <w:tabs>
+          <w:tab w:val="num" w:pos="720"/>
+        </w:tabs>
+        <w:ind w:left="720" w:hanging="360"/>
+      </w:pPr>
+      <w:rPr>
+        <w:rFonts w:ascii="Symbol" w:hAnsi="Symbol" w:hint="default"/>
+        <w:sz w:val="20"/>
+      </w:rPr>
+    </w:lvl>
+    <w:lvl w:ilvl="1" w:tentative="1">
+      <w:start w:val="1"/>
+      <w:numFmt w:val="bullet"/>
+      <w:lvlText w:val="o"/>
+      <w:lvlJc w:val="left"/>
+      <w:pPr>
+        <w:tabs>
+          <w:tab w:val="num" w:pos="1440"/>
+        </w:tabs>
+        <w:ind w:left="1440" w:hanging="360"/>
+      </w:pPr>
+      <w:rPr>
+        <w:rFonts w:ascii="Courier New" w:hAnsi="Courier New" w:hint="default"/>
+        <w:sz w:val="20"/>
+      </w:rPr>
+    </w:lvl>
+    <w:lvl w:ilvl="2" w:tentative="1">
+      <w:start w:val="1"/>
+      <w:numFmt w:val="bullet"/>
+      <w:lvlText w:val=""/>
+      <w:lvlJc w:val="left"/>
+      <w:pPr>
+        <w:tabs>
+          <w:tab w:val="num" w:pos="2160"/>
+        </w:tabs>
+        <w:ind w:left="2160" w:hanging="360"/>
+      </w:pPr>
+      <w:rPr>
+        <w:rFonts w:ascii="Wingdings" w:hAnsi="Wingdings" w:hint="default"/>
+        <w:sz w:val="20"/>
+      </w:rPr>
+    </w:lvl>
+    <w:lvl w:ilvl="3" w:tentative="1">
+      <w:start w:val="1"/>
+      <w:numFmt w:val="bullet"/>
+      <w:lvlText w:val=""/>
+      <w:lvlJc w:val="left"/>
+      <w:pPr>
+        <w:tabs>
+          <w:tab w:val="num" w:pos="2880"/>
+        </w:tabs>
+        <w:ind w:left="2880" w:hanging="360"/>
+      </w:pPr>
+      <w:rPr>
+        <w:rFonts w:ascii="Wingdings" w:hAnsi="Wingdings" w:hint="default"/>
+        <w:sz w:val="20"/>
+      </w:rPr>
+    </w:lvl>
+    <w:lvl w:ilvl="4" w:tentative="1">
+      <w:start w:val="1"/>
+      <w:numFmt w:val="bullet"/>
+      <w:lvlText w:val=""/>
+      <w:lvlJc w:val="left"/>
+      <w:pPr>
+        <w:tabs>
+          <w:tab w:val="num" w:pos="3600"/>
+        </w:tabs>
+        <w:ind w:left="3600" w:hanging="360"/>
+      </w:pPr>
+      <w:rPr>
+        <w:rFonts w:ascii="Wingdings" w:hAnsi="Wingdings" w:hint="default"/>
+        <w:sz w:val="20"/>
+      </w:rPr>
+    </w:lvl>
+    <w:lvl w:ilvl="5" w:tentative="1">
+      <w:start w:val="1"/>
+      <w:numFmt w:val="bullet"/>
+      <w:lvlText w:val=""/>
+      <w:lvlJc w:val="left"/>
+      <w:pPr>
+        <w:tabs>
+          <w:tab w:val="num" w:pos="4320"/>
+        </w:tabs>
+        <w:ind w:left="4320" w:hanging="360"/>
+      </w:pPr>
+      <w:rPr>
+        <w:rFonts w:ascii="Wingdings" w:hAnsi="Wingdings" w:hint="default"/>
+        <w:sz w:val="20"/>
+      </w:rPr>
+    </w:lvl>
+    <w:lvl w:ilvl="6" w:tentative="1">
+      <w:start w:val="1"/>
+      <w:numFmt w:val="bullet"/>
+      <w:lvlText w:val=""/>
+      <w:lvlJc w:val="left"/>
+      <w:pPr>
+        <w:tabs>
+          <w:tab w:val="num" w:pos="5040"/>
+        </w:tabs>
+        <w:ind w:left="5040" w:hanging="360"/>
+      </w:pPr>
+      <w:rPr>
+        <w:rFonts w:ascii="Wingdings" w:hAnsi="Wingdings" w:hint="default"/>
+        <w:sz w:val="20"/>
+      </w:rPr>
+    </w:lvl>
+    <w:lvl w:ilvl="7" w:tentative="1">
+      <w:start w:val="1"/>
+      <w:numFmt w:val="bullet"/>
+      <w:lvlText w:val=""/>
+      <w:lvlJc w:val="left"/>
+      <w:pPr>
+        <w:tabs>
+          <w:tab w:val="num" w:pos="5760"/>
+        </w:tabs>
+        <w:ind w:left="5760" w:hanging="360"/>
+      </w:pPr>
+      <w:rPr>
+        <w:rFonts w:ascii="Wingdings" w:hAnsi="Wingdings" w:hint="default"/>
+        <w:sz w:val="20"/>
+      </w:rPr>
+    </w:lvl>
+    <w:lvl w:ilvl="8" w:tentative="1">
+      <w:start w:val="1"/>
+      <w:numFmt w:val="bullet"/>
+      <w:lvlText w:val=""/>
+      <w:lvlJc w:val="left"/>
+      <w:pPr>
+        <w:tabs>
+          <w:tab w:val="num" w:pos="6480"/>
+        </w:tabs>
+        <w:ind w:left="6480" w:hanging="360"/>
+      </w:pPr>
+      <w:rPr>
+        <w:rFonts w:ascii="Wingdings" w:hAnsi="Wingdings" w:hint="default"/>
+        <w:sz w:val="20"/>
+      </w:rPr>
+    </w:lvl>
+  </w:abstractNum>
+  <w:abstractNum w:abstractNumId="10" w15:restartNumberingAfterBreak="0">
+    <w:nsid w:val="3EAC02EA"/>
+    <w:multiLevelType w:val="multilevel"/>
+    <w:tmpl w:val="DEFE3442"/>
+    <w:lvl w:ilvl="0">
+      <w:start w:val="1"/>
+      <w:numFmt w:val="bullet"/>
+      <w:lvlText w:val=""/>
+      <w:lvlJc w:val="left"/>
+      <w:pPr>
+        <w:tabs>
+          <w:tab w:val="num" w:pos="720"/>
+        </w:tabs>
+        <w:ind w:left="720" w:hanging="360"/>
+      </w:pPr>
+      <w:rPr>
+        <w:rFonts w:ascii="Symbol" w:hAnsi="Symbol" w:hint="default"/>
+        <w:sz w:val="20"/>
+      </w:rPr>
+    </w:lvl>
+    <w:lvl w:ilvl="1" w:tentative="1">
+      <w:start w:val="1"/>
+      <w:numFmt w:val="bullet"/>
+      <w:lvlText w:val="o"/>
+      <w:lvlJc w:val="left"/>
+      <w:pPr>
+        <w:tabs>
+          <w:tab w:val="num" w:pos="1440"/>
+        </w:tabs>
+        <w:ind w:left="1440" w:hanging="360"/>
+      </w:pPr>
+      <w:rPr>
+        <w:rFonts w:ascii="Courier New" w:hAnsi="Courier New" w:hint="default"/>
+        <w:sz w:val="20"/>
+      </w:rPr>
+    </w:lvl>
+    <w:lvl w:ilvl="2" w:tentative="1">
+      <w:start w:val="1"/>
+      <w:numFmt w:val="bullet"/>
+      <w:lvlText w:val=""/>
+      <w:lvlJc w:val="left"/>
+      <w:pPr>
+        <w:tabs>
+          <w:tab w:val="num" w:pos="2160"/>
+        </w:tabs>
+        <w:ind w:left="2160" w:hanging="360"/>
+      </w:pPr>
+      <w:rPr>
+        <w:rFonts w:ascii="Wingdings" w:hAnsi="Wingdings" w:hint="default"/>
+        <w:sz w:val="20"/>
+      </w:rPr>
+    </w:lvl>
+    <w:lvl w:ilvl="3" w:tentative="1">
+      <w:start w:val="1"/>
+      <w:numFmt w:val="bullet"/>
+      <w:lvlText w:val=""/>
+      <w:lvlJc w:val="left"/>
+      <w:pPr>
+        <w:tabs>
+          <w:tab w:val="num" w:pos="2880"/>
+        </w:tabs>
+        <w:ind w:left="2880" w:hanging="360"/>
+      </w:pPr>
+      <w:rPr>
+        <w:rFonts w:ascii="Wingdings" w:hAnsi="Wingdings" w:hint="default"/>
+        <w:sz w:val="20"/>
+      </w:rPr>
+    </w:lvl>
+    <w:lvl w:ilvl="4" w:tentative="1">
+      <w:start w:val="1"/>
+      <w:numFmt w:val="bullet"/>
+      <w:lvlText w:val=""/>
+      <w:lvlJc w:val="left"/>
+      <w:pPr>
+        <w:tabs>
+          <w:tab w:val="num" w:pos="3600"/>
+        </w:tabs>
+        <w:ind w:left="3600" w:hanging="360"/>
+      </w:pPr>
+      <w:rPr>
+        <w:rFonts w:ascii="Wingdings" w:hAnsi="Wingdings" w:hint="default"/>
+        <w:sz w:val="20"/>
+      </w:rPr>
+    </w:lvl>
+    <w:lvl w:ilvl="5" w:tentative="1">
+      <w:start w:val="1"/>
+      <w:numFmt w:val="bullet"/>
+      <w:lvlText w:val=""/>
+      <w:lvlJc w:val="left"/>
+      <w:pPr>
+        <w:tabs>
+          <w:tab w:val="num" w:pos="4320"/>
+        </w:tabs>
+        <w:ind w:left="4320" w:hanging="360"/>
+      </w:pPr>
+      <w:rPr>
+        <w:rFonts w:ascii="Wingdings" w:hAnsi="Wingdings" w:hint="default"/>
+        <w:sz w:val="20"/>
+      </w:rPr>
+    </w:lvl>
+    <w:lvl w:ilvl="6" w:tentative="1">
+      <w:start w:val="1"/>
+      <w:numFmt w:val="bullet"/>
+      <w:lvlText w:val=""/>
+      <w:lvlJc w:val="left"/>
+      <w:pPr>
+        <w:tabs>
+          <w:tab w:val="num" w:pos="5040"/>
+        </w:tabs>
+        <w:ind w:left="5040" w:hanging="360"/>
+      </w:pPr>
+      <w:rPr>
+        <w:rFonts w:ascii="Wingdings" w:hAnsi="Wingdings" w:hint="default"/>
+        <w:sz w:val="20"/>
+      </w:rPr>
+    </w:lvl>
+    <w:lvl w:ilvl="7" w:tentative="1">
+      <w:start w:val="1"/>
+      <w:numFmt w:val="bullet"/>
+      <w:lvlText w:val=""/>
+      <w:lvlJc w:val="left"/>
+      <w:pPr>
+        <w:tabs>
+          <w:tab w:val="num" w:pos="5760"/>
+        </w:tabs>
+        <w:ind w:left="5760" w:hanging="360"/>
+      </w:pPr>
+      <w:rPr>
+        <w:rFonts w:ascii="Wingdings" w:hAnsi="Wingdings" w:hint="default"/>
+        <w:sz w:val="20"/>
+      </w:rPr>
+    </w:lvl>
+    <w:lvl w:ilvl="8" w:tentative="1">
+      <w:start w:val="1"/>
+      <w:numFmt w:val="bullet"/>
+      <w:lvlText w:val=""/>
+      <w:lvlJc w:val="left"/>
+      <w:pPr>
+        <w:tabs>
+          <w:tab w:val="num" w:pos="6480"/>
+        </w:tabs>
+        <w:ind w:left="6480" w:hanging="360"/>
+      </w:pPr>
+      <w:rPr>
+        <w:rFonts w:ascii="Wingdings" w:hAnsi="Wingdings" w:hint="default"/>
+        <w:sz w:val="20"/>
+      </w:rPr>
+    </w:lvl>
+  </w:abstractNum>
+  <w:abstractNum w:abstractNumId="11" w15:restartNumberingAfterBreak="0">
+    <w:nsid w:val="4391651B"/>
+    <w:multiLevelType w:val="multilevel"/>
+    <w:tmpl w:val="235E1432"/>
+    <w:lvl w:ilvl="0">
+      <w:start w:val="1"/>
+      <w:numFmt w:val="decimal"/>
+      <w:lvlText w:val="%1."/>
+      <w:lvlJc w:val="left"/>
+      <w:pPr>
+        <w:tabs>
+          <w:tab w:val="num" w:pos="720"/>
+        </w:tabs>
+        <w:ind w:left="720" w:hanging="360"/>
+      </w:pPr>
+    </w:lvl>
+    <w:lvl w:ilvl="1">
+      <w:start w:val="1"/>
+      <w:numFmt w:val="bullet"/>
+      <w:lvlText w:val="o"/>
+      <w:lvlJc w:val="left"/>
+      <w:pPr>
+        <w:tabs>
+          <w:tab w:val="num" w:pos="1440"/>
+        </w:tabs>
+        <w:ind w:left="1440" w:hanging="360"/>
+      </w:pPr>
+      <w:rPr>
+        <w:rFonts w:ascii="Courier New" w:hAnsi="Courier New" w:hint="default"/>
+        <w:sz w:val="20"/>
+      </w:rPr>
+    </w:lvl>
+    <w:lvl w:ilvl="2">
+      <w:start w:val="1"/>
+      <w:numFmt w:val="bullet"/>
+      <w:lvlText w:val=""/>
+      <w:lvlJc w:val="left"/>
+      <w:pPr>
+        <w:tabs>
+          <w:tab w:val="num" w:pos="2160"/>
+        </w:tabs>
+        <w:ind w:left="2160" w:hanging="360"/>
+      </w:pPr>
+      <w:rPr>
+        <w:rFonts w:ascii="Wingdings" w:hAnsi="Wingdings" w:hint="default"/>
+        <w:sz w:val="20"/>
+      </w:rPr>
+    </w:lvl>
+    <w:lvl w:ilvl="3" w:tentative="1">
+      <w:start w:val="1"/>
+      <w:numFmt w:val="decimal"/>
+      <w:lvlText w:val="%4."/>
+      <w:lvlJc w:val="left"/>
+      <w:pPr>
+        <w:tabs>
+          <w:tab w:val="num" w:pos="2880"/>
+        </w:tabs>
+        <w:ind w:left="2880" w:hanging="360"/>
+      </w:pPr>
+    </w:lvl>
+    <w:lvl w:ilvl="4" w:tentative="1">
+      <w:start w:val="1"/>
+      <w:numFmt w:val="decimal"/>
+      <w:lvlText w:val="%5."/>
+      <w:lvlJc w:val="left"/>
+      <w:pPr>
+        <w:tabs>
+          <w:tab w:val="num" w:pos="3600"/>
+        </w:tabs>
+        <w:ind w:left="3600" w:hanging="360"/>
+      </w:pPr>
+    </w:lvl>
+    <w:lvl w:ilvl="5" w:tentative="1">
+      <w:start w:val="1"/>
+      <w:numFmt w:val="decimal"/>
+      <w:lvlText w:val="%6."/>
+      <w:lvlJc w:val="left"/>
+      <w:pPr>
+        <w:tabs>
+          <w:tab w:val="num" w:pos="4320"/>
+        </w:tabs>
+        <w:ind w:left="4320" w:hanging="360"/>
+      </w:pPr>
+    </w:lvl>
+    <w:lvl w:ilvl="6" w:tentative="1">
+      <w:start w:val="1"/>
+      <w:numFmt w:val="decimal"/>
+      <w:lvlText w:val="%7."/>
+      <w:lvlJc w:val="left"/>
+      <w:pPr>
+        <w:tabs>
+          <w:tab w:val="num" w:pos="5040"/>
+        </w:tabs>
+        <w:ind w:left="5040" w:hanging="360"/>
+      </w:pPr>
+    </w:lvl>
+    <w:lvl w:ilvl="7" w:tentative="1">
+      <w:start w:val="1"/>
+      <w:numFmt w:val="decimal"/>
+      <w:lvlText w:val="%8."/>
+      <w:lvlJc w:val="left"/>
+      <w:pPr>
+        <w:tabs>
+          <w:tab w:val="num" w:pos="5760"/>
+        </w:tabs>
+        <w:ind w:left="5760" w:hanging="360"/>
+      </w:pPr>
+    </w:lvl>
+    <w:lvl w:ilvl="8" w:tentative="1">
+      <w:start w:val="1"/>
+      <w:numFmt w:val="decimal"/>
+      <w:lvlText w:val="%9."/>
+      <w:lvlJc w:val="left"/>
+      <w:pPr>
+        <w:tabs>
+          <w:tab w:val="num" w:pos="6480"/>
+        </w:tabs>
+        <w:ind w:left="6480" w:hanging="360"/>
+      </w:pPr>
+    </w:lvl>
+  </w:abstractNum>
+  <w:abstractNum w:abstractNumId="12" w15:restartNumberingAfterBreak="0">
     <w:nsid w:val="484B1797"/>
     <w:multiLevelType w:val="multilevel"/>
     <w:tmpl w:val="6750E7C0"/>
@@ -5146,7 +7627,7 @@
       </w:pPr>
     </w:lvl>
   </w:abstractNum>
-  <w:abstractNum w:abstractNumId="7" w15:restartNumberingAfterBreak="0">
+  <w:abstractNum w:abstractNumId="13" w15:restartNumberingAfterBreak="0">
     <w:nsid w:val="60DA6472"/>
     <w:multiLevelType w:val="multilevel"/>
     <w:tmpl w:val="4946569A"/>
@@ -5263,7 +7744,7 @@
       </w:pPr>
     </w:lvl>
   </w:abstractNum>
-  <w:abstractNum w:abstractNumId="8" w15:restartNumberingAfterBreak="0">
+  <w:abstractNum w:abstractNumId="14" w15:restartNumberingAfterBreak="0">
     <w:nsid w:val="61460031"/>
     <w:multiLevelType w:val="multilevel"/>
     <w:tmpl w:val="2A847C0C"/>
@@ -5380,7 +7861,7 @@
       </w:pPr>
     </w:lvl>
   </w:abstractNum>
-  <w:abstractNum w:abstractNumId="9" w15:restartNumberingAfterBreak="0">
+  <w:abstractNum w:abstractNumId="15" w15:restartNumberingAfterBreak="0">
     <w:nsid w:val="658B56C9"/>
     <w:multiLevelType w:val="multilevel"/>
     <w:tmpl w:val="6C2EB6E6"/>
@@ -5529,7 +8010,7 @@
       </w:rPr>
     </w:lvl>
   </w:abstractNum>
-  <w:abstractNum w:abstractNumId="10" w15:restartNumberingAfterBreak="0">
+  <w:abstractNum w:abstractNumId="16" w15:restartNumberingAfterBreak="0">
     <w:nsid w:val="717B4A25"/>
     <w:multiLevelType w:val="multilevel"/>
     <w:tmpl w:val="54D00368"/>
@@ -5642,7 +8123,156 @@
       </w:pPr>
     </w:lvl>
   </w:abstractNum>
-  <w:abstractNum w:abstractNumId="11" w15:restartNumberingAfterBreak="0">
+  <w:abstractNum w:abstractNumId="17" w15:restartNumberingAfterBreak="0">
+    <w:nsid w:val="778B668E"/>
+    <w:multiLevelType w:val="multilevel"/>
+    <w:tmpl w:val="5A7E0EA0"/>
+    <w:lvl w:ilvl="0">
+      <w:start w:val="1"/>
+      <w:numFmt w:val="bullet"/>
+      <w:lvlText w:val=""/>
+      <w:lvlJc w:val="left"/>
+      <w:pPr>
+        <w:tabs>
+          <w:tab w:val="num" w:pos="720"/>
+        </w:tabs>
+        <w:ind w:left="720" w:hanging="360"/>
+      </w:pPr>
+      <w:rPr>
+        <w:rFonts w:ascii="Symbol" w:hAnsi="Symbol" w:hint="default"/>
+        <w:sz w:val="20"/>
+      </w:rPr>
+    </w:lvl>
+    <w:lvl w:ilvl="1" w:tentative="1">
+      <w:start w:val="1"/>
+      <w:numFmt w:val="bullet"/>
+      <w:lvlText w:val="o"/>
+      <w:lvlJc w:val="left"/>
+      <w:pPr>
+        <w:tabs>
+          <w:tab w:val="num" w:pos="1440"/>
+        </w:tabs>
+        <w:ind w:left="1440" w:hanging="360"/>
+      </w:pPr>
+      <w:rPr>
+        <w:rFonts w:ascii="Courier New" w:hAnsi="Courier New" w:hint="default"/>
+        <w:sz w:val="20"/>
+      </w:rPr>
+    </w:lvl>
+    <w:lvl w:ilvl="2" w:tentative="1">
+      <w:start w:val="1"/>
+      <w:numFmt w:val="bullet"/>
+      <w:lvlText w:val=""/>
+      <w:lvlJc w:val="left"/>
+      <w:pPr>
+        <w:tabs>
+          <w:tab w:val="num" w:pos="2160"/>
+        </w:tabs>
+        <w:ind w:left="2160" w:hanging="360"/>
+      </w:pPr>
+      <w:rPr>
+        <w:rFonts w:ascii="Wingdings" w:hAnsi="Wingdings" w:hint="default"/>
+        <w:sz w:val="20"/>
+      </w:rPr>
+    </w:lvl>
+    <w:lvl w:ilvl="3" w:tentative="1">
+      <w:start w:val="1"/>
+      <w:numFmt w:val="bullet"/>
+      <w:lvlText w:val=""/>
+      <w:lvlJc w:val="left"/>
+      <w:pPr>
+        <w:tabs>
+          <w:tab w:val="num" w:pos="2880"/>
+        </w:tabs>
+        <w:ind w:left="2880" w:hanging="360"/>
+      </w:pPr>
+      <w:rPr>
+        <w:rFonts w:ascii="Wingdings" w:hAnsi="Wingdings" w:hint="default"/>
+        <w:sz w:val="20"/>
+      </w:rPr>
+    </w:lvl>
+    <w:lvl w:ilvl="4" w:tentative="1">
+      <w:start w:val="1"/>
+      <w:numFmt w:val="bullet"/>
+      <w:lvlText w:val=""/>
+      <w:lvlJc w:val="left"/>
+      <w:pPr>
+        <w:tabs>
+          <w:tab w:val="num" w:pos="3600"/>
+        </w:tabs>
+        <w:ind w:left="3600" w:hanging="360"/>
+      </w:pPr>
+      <w:rPr>
+        <w:rFonts w:ascii="Wingdings" w:hAnsi="Wingdings" w:hint="default"/>
+        <w:sz w:val="20"/>
+      </w:rPr>
+    </w:lvl>
+    <w:lvl w:ilvl="5" w:tentative="1">
+      <w:start w:val="1"/>
+      <w:numFmt w:val="bullet"/>
+      <w:lvlText w:val=""/>
+      <w:lvlJc w:val="left"/>
+      <w:pPr>
+        <w:tabs>
+          <w:tab w:val="num" w:pos="4320"/>
+        </w:tabs>
+        <w:ind w:left="4320" w:hanging="360"/>
+      </w:pPr>
+      <w:rPr>
+        <w:rFonts w:ascii="Wingdings" w:hAnsi="Wingdings" w:hint="default"/>
+        <w:sz w:val="20"/>
+      </w:rPr>
+    </w:lvl>
+    <w:lvl w:ilvl="6" w:tentative="1">
+      <w:start w:val="1"/>
+      <w:numFmt w:val="bullet"/>
+      <w:lvlText w:val=""/>
+      <w:lvlJc w:val="left"/>
+      <w:pPr>
+        <w:tabs>
+          <w:tab w:val="num" w:pos="5040"/>
+        </w:tabs>
+        <w:ind w:left="5040" w:hanging="360"/>
+      </w:pPr>
+      <w:rPr>
+        <w:rFonts w:ascii="Wingdings" w:hAnsi="Wingdings" w:hint="default"/>
+        <w:sz w:val="20"/>
+      </w:rPr>
+    </w:lvl>
+    <w:lvl w:ilvl="7" w:tentative="1">
+      <w:start w:val="1"/>
+      <w:numFmt w:val="bullet"/>
+      <w:lvlText w:val=""/>
+      <w:lvlJc w:val="left"/>
+      <w:pPr>
+        <w:tabs>
+          <w:tab w:val="num" w:pos="5760"/>
+        </w:tabs>
+        <w:ind w:left="5760" w:hanging="360"/>
+      </w:pPr>
+      <w:rPr>
+        <w:rFonts w:ascii="Wingdings" w:hAnsi="Wingdings" w:hint="default"/>
+        <w:sz w:val="20"/>
+      </w:rPr>
+    </w:lvl>
+    <w:lvl w:ilvl="8" w:tentative="1">
+      <w:start w:val="1"/>
+      <w:numFmt w:val="bullet"/>
+      <w:lvlText w:val=""/>
+      <w:lvlJc w:val="left"/>
+      <w:pPr>
+        <w:tabs>
+          <w:tab w:val="num" w:pos="6480"/>
+        </w:tabs>
+        <w:ind w:left="6480" w:hanging="360"/>
+      </w:pPr>
+      <w:rPr>
+        <w:rFonts w:ascii="Wingdings" w:hAnsi="Wingdings" w:hint="default"/>
+        <w:sz w:val="20"/>
+      </w:rPr>
+    </w:lvl>
+  </w:abstractNum>
+  <w:abstractNum w:abstractNumId="18" w15:restartNumberingAfterBreak="0">
     <w:nsid w:val="795B7D0F"/>
     <w:multiLevelType w:val="multilevel"/>
     <w:tmpl w:val="1D7098F2"/>
@@ -5759,7 +8389,7 @@
       </w:pPr>
     </w:lvl>
   </w:abstractNum>
-  <w:abstractNum w:abstractNumId="12" w15:restartNumberingAfterBreak="0">
+  <w:abstractNum w:abstractNumId="19" w15:restartNumberingAfterBreak="0">
     <w:nsid w:val="79871205"/>
     <w:multiLevelType w:val="multilevel"/>
     <w:tmpl w:val="D74AE76A"/>
@@ -5904,7 +8534,7 @@
       </w:rPr>
     </w:lvl>
   </w:abstractNum>
-  <w:abstractNum w:abstractNumId="13" w15:restartNumberingAfterBreak="0">
+  <w:abstractNum w:abstractNumId="20" w15:restartNumberingAfterBreak="0">
     <w:nsid w:val="7F1527E0"/>
     <w:multiLevelType w:val="multilevel"/>
     <w:tmpl w:val="EE52733A"/>
@@ -6054,46 +8684,67 @@
     </w:lvl>
   </w:abstractNum>
   <w:num w:numId="1" w16cid:durableId="125393580">
-    <w:abstractNumId w:val="11"/>
+    <w:abstractNumId w:val="18"/>
   </w:num>
   <w:num w:numId="2" w16cid:durableId="505022121">
     <w:abstractNumId w:val="0"/>
   </w:num>
   <w:num w:numId="3" w16cid:durableId="535124970">
+    <w:abstractNumId w:val="7"/>
+  </w:num>
+  <w:num w:numId="4" w16cid:durableId="1969121715">
+    <w:abstractNumId w:val="16"/>
+  </w:num>
+  <w:num w:numId="5" w16cid:durableId="1980574989">
+    <w:abstractNumId w:val="20"/>
+  </w:num>
+  <w:num w:numId="6" w16cid:durableId="90978808">
+    <w:abstractNumId w:val="15"/>
+  </w:num>
+  <w:num w:numId="7" w16cid:durableId="1793591658">
     <w:abstractNumId w:val="5"/>
   </w:num>
-  <w:num w:numId="4" w16cid:durableId="1969121715">
-    <w:abstractNumId w:val="10"/>
-  </w:num>
-  <w:num w:numId="5" w16cid:durableId="1980574989">
+  <w:num w:numId="8" w16cid:durableId="1471944422">
     <w:abstractNumId w:val="13"/>
   </w:num>
-  <w:num w:numId="6" w16cid:durableId="90978808">
-    <w:abstractNumId w:val="9"/>
+  <w:num w:numId="9" w16cid:durableId="1236210320">
+    <w:abstractNumId w:val="3"/>
   </w:num>
-  <w:num w:numId="7" w16cid:durableId="1793591658">
+  <w:num w:numId="10" w16cid:durableId="437061737">
+    <w:abstractNumId w:val="12"/>
+  </w:num>
+  <w:num w:numId="11" w16cid:durableId="810899286">
+    <w:abstractNumId w:val="14"/>
+  </w:num>
+  <w:num w:numId="12" w16cid:durableId="2131778319">
     <w:abstractNumId w:val="4"/>
   </w:num>
-  <w:num w:numId="8" w16cid:durableId="1471944422">
-    <w:abstractNumId w:val="7"/>
-  </w:num>
-  <w:num w:numId="9" w16cid:durableId="1236210320">
-    <w:abstractNumId w:val="2"/>
-  </w:num>
-  <w:num w:numId="10" w16cid:durableId="437061737">
-    <w:abstractNumId w:val="6"/>
-  </w:num>
-  <w:num w:numId="11" w16cid:durableId="810899286">
-    <w:abstractNumId w:val="8"/>
-  </w:num>
-  <w:num w:numId="12" w16cid:durableId="2131778319">
-    <w:abstractNumId w:val="3"/>
-  </w:num>
   <w:num w:numId="13" w16cid:durableId="1249343741">
-    <w:abstractNumId w:val="12"/>
+    <w:abstractNumId w:val="19"/>
   </w:num>
   <w:num w:numId="14" w16cid:durableId="1980912487">
     <w:abstractNumId w:val="1"/>
+  </w:num>
+  <w:num w:numId="15" w16cid:durableId="223414028">
+    <w:abstractNumId w:val="11"/>
+  </w:num>
+  <w:num w:numId="16" w16cid:durableId="1086464780">
+    <w:abstractNumId w:val="17"/>
+  </w:num>
+  <w:num w:numId="17" w16cid:durableId="1426879462">
+    <w:abstractNumId w:val="9"/>
+  </w:num>
+  <w:num w:numId="18" w16cid:durableId="865365033">
+    <w:abstractNumId w:val="6"/>
+  </w:num>
+  <w:num w:numId="19" w16cid:durableId="320349987">
+    <w:abstractNumId w:val="2"/>
+  </w:num>
+  <w:num w:numId="20" w16cid:durableId="1227495595">
+    <w:abstractNumId w:val="8"/>
+  </w:num>
+  <w:num w:numId="21" w16cid:durableId="541282780">
+    <w:abstractNumId w:val="10"/>
   </w:num>
 </w:numbering>
 </file>
@@ -6701,7 +9352,6 @@
   <w:style w:type="character" w:default="1" w:styleId="DefaultParagraphFont">
     <w:name w:val="Default Paragraph Font"/>
     <w:uiPriority w:val="1"/>
-    <w:semiHidden/>
     <w:unhideWhenUsed/>
   </w:style>
   <w:style w:type="table" w:default="1" w:styleId="TableNormal">

</xml_diff>